<commit_message>
working activity complete and code cleaned
</commit_message>
<xml_diff>
--- a/boston_marathon/single_numerical_variable/Single_Quantitative_Variable.docx
+++ b/boston_marathon/single_numerical_variable/Single_Quantitative_Variable.docx
@@ -2,6 +2,260 @@
 <file path=word/document.xml><?xml version="1.0" encoding="utf-8"?>
 <w:document xmlns:wpc="http://schemas.microsoft.com/office/word/2010/wordprocessingCanvas" xmlns:cx="http://schemas.microsoft.com/office/drawing/2014/chartex" xmlns:cx1="http://schemas.microsoft.com/office/drawing/2015/9/8/chartex" xmlns:cx2="http://schemas.microsoft.com/office/drawing/2015/10/21/chartex" xmlns:cx3="http://schemas.microsoft.com/office/drawing/2016/5/9/chartex" xmlns:cx4="http://schemas.microsoft.com/office/drawing/2016/5/10/chartex" xmlns:cx5="http://schemas.microsoft.com/office/drawing/2016/5/11/chartex" xmlns:cx6="http://schemas.microsoft.com/office/drawing/2016/5/12/chartex" xmlns:cx7="http://schemas.microsoft.com/office/drawing/2016/5/13/chartex" xmlns:cx8="http://schemas.microsoft.com/office/drawing/2016/5/14/chartex" xmlns:mc="http://schemas.openxmlformats.org/markup-compatibility/2006" xmlns:aink="http://schemas.microsoft.com/office/drawing/2016/ink" xmlns:am3d="http://schemas.microsoft.com/office/drawing/2017/model3d" xmlns:o="urn:schemas-microsoft-com:office:office" xmlns:r="http://schemas.openxmlformats.org/officeDocument/2006/relationships" xmlns:m="http://schemas.openxmlformats.org/officeDocument/2006/math" xmlns:v="urn:schemas-microsoft-com:vml" xmlns:wp14="http://schemas.microsoft.com/office/word/2010/wordprocessingDrawing" xmlns:wp="http://schemas.openxmlformats.org/drawingml/2006/wordprocessingDrawing" xmlns:w10="urn:schemas-microsoft-com:office:word" xmlns:w="http://schemas.openxmlformats.org/wordprocessingml/2006/main" xmlns:w14="http://schemas.microsoft.com/office/word/2010/wordml" xmlns:w15="http://schemas.microsoft.com/office/word/2012/wordml" xmlns:w16cex="http://schemas.microsoft.com/office/word/2018/wordml/cex" xmlns:w16cid="http://schemas.microsoft.com/office/word/2016/wordml/cid" xmlns:w16="http://schemas.microsoft.com/office/word/2018/wordml" xmlns:w16sdtdh="http://schemas.microsoft.com/office/word/2020/wordml/sdtdatahash" xmlns:w16se="http://schemas.microsoft.com/office/word/2015/wordml/symex" xmlns:wpg="http://schemas.microsoft.com/office/word/2010/wordprocessingGroup" xmlns:wpi="http://schemas.microsoft.com/office/word/2010/wordprocessingInk" xmlns:wne="http://schemas.microsoft.com/office/word/2006/wordml" xmlns:wps="http://schemas.microsoft.com/office/word/2010/wordprocessingShape" mc:Ignorable="w14 w15 w16se w16cid w16 w16cex w16sdtdh wp14">
   <w:body>
+    <w:p>
+      <w:pPr>
+        <w:rPr>
+          <w:b/>
+          <w:bCs/>
+        </w:rPr>
+      </w:pPr>
+      <w:r>
+        <w:rPr>
+          <w:b/>
+          <w:bCs/>
+        </w:rPr>
+        <w:t>Introduction</w:t>
+      </w:r>
+    </w:p>
+    <w:p>
+      <w:r>
+        <w:t xml:space="preserve">For this activity, you will be exploring data </w:t>
+      </w:r>
+      <w:r>
+        <w:t xml:space="preserve">from the </w:t>
+      </w:r>
+      <w:r>
+        <w:t xml:space="preserve">2019 Boston Marathon </w:t>
+      </w:r>
+      <w:r>
+        <w:t>by analyzing the results of the finishing runners. Focusing on the single quantitative variable of result times in seconds, you will examine both visualizations and summary statistics to make key conclusions.</w:t>
+      </w:r>
+      <w:r>
+        <w:t xml:space="preserve"> The incorporation of z-scores will allow for comparisons to be made between two subsets of the data by determining </w:t>
+      </w:r>
+      <w:r>
+        <w:t xml:space="preserve">performance of top finishers. </w:t>
+      </w:r>
+    </w:p>
+    <w:p>
+      <w:pPr>
+        <w:rPr>
+          <w:b/>
+          <w:bCs/>
+        </w:rPr>
+      </w:pPr>
+    </w:p>
+    <w:p>
+      <w:pPr>
+        <w:rPr>
+          <w:b/>
+          <w:bCs/>
+        </w:rPr>
+      </w:pPr>
+      <w:r>
+        <w:rPr>
+          <w:b/>
+          <w:bCs/>
+        </w:rPr>
+        <w:t xml:space="preserve">Learning </w:t>
+      </w:r>
+      <w:r>
+        <w:rPr>
+          <w:b/>
+          <w:bCs/>
+        </w:rPr>
+        <w:t>Goals</w:t>
+      </w:r>
+    </w:p>
+    <w:p>
+      <w:r>
+        <w:t>By the end of the activity, you will be able to:</w:t>
+      </w:r>
+    </w:p>
+    <w:p>
+      <w:pPr>
+        <w:pStyle w:val="ListParagraph"/>
+        <w:numPr>
+          <w:ilvl w:val="0"/>
+          <w:numId w:val="1"/>
+        </w:numPr>
+        <w:rPr>
+          <w:b/>
+          <w:bCs/>
+        </w:rPr>
+      </w:pPr>
+      <w:r>
+        <w:t>Analyze</w:t>
+      </w:r>
+      <w:r>
+        <w:t xml:space="preserve"> </w:t>
+      </w:r>
+      <w:r>
+        <w:t xml:space="preserve">structure </w:t>
+      </w:r>
+      <w:r>
+        <w:t xml:space="preserve">and </w:t>
+      </w:r>
+      <w:r>
+        <w:t>distribution</w:t>
+      </w:r>
+      <w:r>
+        <w:t>s</w:t>
+      </w:r>
+      <w:r>
+        <w:t xml:space="preserve"> </w:t>
+      </w:r>
+      <w:r>
+        <w:t>of histogram</w:t>
+      </w:r>
+      <w:r>
+        <w:t>s</w:t>
+      </w:r>
+      <w:r>
+        <w:t xml:space="preserve"> and boxplot</w:t>
+      </w:r>
+      <w:r>
+        <w:t>s</w:t>
+      </w:r>
+    </w:p>
+    <w:p>
+      <w:pPr>
+        <w:pStyle w:val="ListParagraph"/>
+        <w:numPr>
+          <w:ilvl w:val="0"/>
+          <w:numId w:val="1"/>
+        </w:numPr>
+        <w:rPr>
+          <w:b/>
+          <w:bCs/>
+        </w:rPr>
+      </w:pPr>
+      <w:r>
+        <w:t xml:space="preserve">Use </w:t>
+      </w:r>
+      <w:r>
+        <w:t xml:space="preserve">basic </w:t>
+      </w:r>
+      <w:r>
+        <w:t>summary statistics to</w:t>
+      </w:r>
+      <w:r>
+        <w:t xml:space="preserve"> assess center and spread </w:t>
+      </w:r>
+    </w:p>
+    <w:p>
+      <w:pPr>
+        <w:pStyle w:val="ListParagraph"/>
+        <w:numPr>
+          <w:ilvl w:val="0"/>
+          <w:numId w:val="1"/>
+        </w:numPr>
+        <w:rPr>
+          <w:b/>
+          <w:bCs/>
+        </w:rPr>
+      </w:pPr>
+      <w:r>
+        <w:t xml:space="preserve">Calculate further relevant </w:t>
+      </w:r>
+      <w:r>
+        <w:t>metrics for quantitative data</w:t>
+      </w:r>
+    </w:p>
+    <w:p>
+      <w:pPr>
+        <w:pStyle w:val="ListParagraph"/>
+        <w:numPr>
+          <w:ilvl w:val="0"/>
+          <w:numId w:val="1"/>
+        </w:numPr>
+      </w:pPr>
+      <w:r>
+        <w:t>Determine which metrics are most relevant to your data</w:t>
+      </w:r>
+    </w:p>
+    <w:p>
+      <w:pPr>
+        <w:pStyle w:val="ListParagraph"/>
+        <w:numPr>
+          <w:ilvl w:val="0"/>
+          <w:numId w:val="1"/>
+        </w:numPr>
+      </w:pPr>
+      <w:r>
+        <w:t>Calculate</w:t>
+      </w:r>
+      <w:r>
+        <w:t xml:space="preserve"> and compare</w:t>
+      </w:r>
+      <w:r>
+        <w:t xml:space="preserve"> z-scores for individual cases</w:t>
+      </w:r>
+    </w:p>
+    <w:p/>
+    <w:p>
+      <w:pPr>
+        <w:rPr>
+          <w:b/>
+          <w:bCs/>
+        </w:rPr>
+      </w:pPr>
+      <w:r>
+        <w:rPr>
+          <w:b/>
+          <w:bCs/>
+        </w:rPr>
+        <w:t>Methods</w:t>
+      </w:r>
+    </w:p>
+    <w:p>
+      <w:r>
+        <w:t>For this activity, students will primarily use</w:t>
+      </w:r>
+      <w:r>
+        <w:t xml:space="preserve"> basic</w:t>
+      </w:r>
+      <w:r>
+        <w:t xml:space="preserve"> </w:t>
+      </w:r>
+      <w:r>
+        <w:t xml:space="preserve">concepts of histograms and boxplots to analyze distributions. Students will also require formulas for deviation, IQR, </w:t>
+      </w:r>
+      <w:r>
+        <w:t xml:space="preserve">standard deviation, </w:t>
+      </w:r>
+      <w:r>
+        <w:t xml:space="preserve">fences, </w:t>
+      </w:r>
+      <w:r>
+        <w:t xml:space="preserve">and </w:t>
+      </w:r>
+      <w:r>
+        <w:t>z-score</w:t>
+      </w:r>
+      <w:r>
+        <w:t xml:space="preserve">. </w:t>
+      </w:r>
+      <w:r>
+        <w:t xml:space="preserve">For r users, summary statistics can be calculated using the </w:t>
+      </w:r>
+      <w:proofErr w:type="gramStart"/>
+      <w:r>
+        <w:t>summary(</w:t>
+      </w:r>
+      <w:proofErr w:type="gramEnd"/>
+      <w:r>
+        <w:t xml:space="preserve">) command. </w:t>
+      </w:r>
+    </w:p>
+    <w:p>
+      <w:pPr>
+        <w:rPr>
+          <w:b/>
+          <w:bCs/>
+        </w:rPr>
+      </w:pPr>
+    </w:p>
     <w:p>
       <w:pPr>
         <w:rPr>
@@ -44,7 +298,7 @@
                     <pic:cNvPicPr/>
                   </pic:nvPicPr>
                   <pic:blipFill>
-                    <a:blip r:embed="rId4" cstate="print">
+                    <a:blip r:embed="rId7" cstate="print">
                       <a:extLst>
                         <a:ext uri="{28A0092B-C50C-407E-A947-70E740481C1C}">
                           <a14:useLocalDpi xmlns:a14="http://schemas.microsoft.com/office/drawing/2010/main" val="0"/>
@@ -104,13 +358,6 @@
           <w:b/>
           <w:bCs/>
         </w:rPr>
-        <w:t xml:space="preserve"> has 16 bins. How would it change if we had 5 bins?</w:t>
-      </w:r>
-      <w:r>
-        <w:rPr>
-          <w:b/>
-          <w:bCs/>
-        </w:rPr>
         <w:t xml:space="preserve"> </w:t>
       </w:r>
       <w:r>
@@ -118,6 +365,27 @@
           <w:b/>
           <w:bCs/>
         </w:rPr>
+        <w:t xml:space="preserve">times (seconds) </w:t>
+      </w:r>
+      <w:r>
+        <w:rPr>
+          <w:b/>
+          <w:bCs/>
+        </w:rPr>
+        <w:t>has 16 bins. How would it change if we had 5 bins?</w:t>
+      </w:r>
+      <w:r>
+        <w:rPr>
+          <w:b/>
+          <w:bCs/>
+        </w:rPr>
+        <w:t xml:space="preserve"> </w:t>
+      </w:r>
+      <w:r>
+        <w:rPr>
+          <w:b/>
+          <w:bCs/>
+        </w:rPr>
         <w:t>What about 100 bins?</w:t>
       </w:r>
     </w:p>
@@ -205,6 +473,23 @@
     </w:p>
     <w:p>
       <w:pPr>
+        <w:jc w:val="center"/>
+        <w:rPr>
+          <w:i/>
+          <w:iCs/>
+        </w:rPr>
+      </w:pPr>
+      <w:r>
+        <w:rPr>
+          <w:i/>
+          <w:iCs/>
+        </w:rPr>
+        <w:t>Summary statistics for all finishers of the race.</w:t>
+      </w:r>
+    </w:p>
+    <w:p>
+      <w:pPr>
+        <w:jc w:val="center"/>
         <w:rPr>
           <w:b/>
           <w:bCs/>
@@ -232,7 +517,7 @@
                     <pic:cNvPicPr/>
                   </pic:nvPicPr>
                   <pic:blipFill>
-                    <a:blip r:embed="rId5"/>
+                    <a:blip r:embed="rId8"/>
                     <a:stretch>
                       <a:fillRect/>
                     </a:stretch>
@@ -354,60 +639,137 @@
           <w:b/>
           <w:bCs/>
         </w:rPr>
-        <w:t>Use software to compute the variance of this s</w:t>
-      </w:r>
-      <w:r>
-        <w:rPr>
-          <w:b/>
-          <w:bCs/>
-        </w:rPr>
-        <w:t>ample of results.</w:t>
-      </w:r>
-    </w:p>
-    <w:p>
-      <w:pPr>
-        <w:rPr>
-          <w:b/>
-          <w:bCs/>
-        </w:rPr>
-      </w:pPr>
-    </w:p>
-    <w:p>
-      <w:pPr>
-        <w:rPr>
-          <w:b/>
-          <w:bCs/>
-        </w:rPr>
-      </w:pPr>
-    </w:p>
-    <w:p>
-      <w:pPr>
-        <w:rPr>
-          <w:b/>
-          <w:bCs/>
-        </w:rPr>
-      </w:pPr>
-    </w:p>
-    <w:p>
-      <w:pPr>
-        <w:rPr>
-          <w:b/>
-          <w:bCs/>
-        </w:rPr>
-      </w:pPr>
-      <w:r>
-        <w:rPr>
-          <w:b/>
-          <w:bCs/>
-        </w:rPr>
-        <w:t>Using your answer to the previous question, calc</w:t>
-      </w:r>
-      <w:r>
-        <w:rPr>
-          <w:b/>
-          <w:bCs/>
-        </w:rPr>
-        <w:t>ulate the standard deviation.</w:t>
+        <w:t>The varia</w:t>
+      </w:r>
+      <w:r>
+        <w:rPr>
+          <w:b/>
+          <w:bCs/>
+        </w:rPr>
+        <w:t>nce</w:t>
+      </w:r>
+      <w:r>
+        <w:rPr>
+          <w:b/>
+          <w:bCs/>
+        </w:rPr>
+        <w:t xml:space="preserve"> </w:t>
+      </w:r>
+      <w:r>
+        <w:rPr>
+          <w:b/>
+          <w:bCs/>
+        </w:rPr>
+        <w:t xml:space="preserve">of this sample is </w:t>
+      </w:r>
+      <w:r>
+        <w:rPr>
+          <w:b/>
+          <w:bCs/>
+        </w:rPr>
+        <w:t>7</w:t>
+      </w:r>
+      <w:r>
+        <w:rPr>
+          <w:b/>
+          <w:bCs/>
+        </w:rPr>
+        <w:t>,</w:t>
+      </w:r>
+      <w:r>
+        <w:rPr>
+          <w:b/>
+          <w:bCs/>
+        </w:rPr>
+        <w:t>278</w:t>
+      </w:r>
+      <w:r>
+        <w:rPr>
+          <w:b/>
+          <w:bCs/>
+        </w:rPr>
+        <w:t>,</w:t>
+      </w:r>
+      <w:r>
+        <w:rPr>
+          <w:b/>
+          <w:bCs/>
+        </w:rPr>
+        <w:t>396</w:t>
+      </w:r>
+      <w:r>
+        <w:rPr>
+          <w:b/>
+          <w:bCs/>
+        </w:rPr>
+        <w:t xml:space="preserve">. Provide an interpretation for this number in context. </w:t>
+      </w:r>
+    </w:p>
+    <w:p>
+      <w:pPr>
+        <w:rPr>
+          <w:b/>
+          <w:bCs/>
+        </w:rPr>
+      </w:pPr>
+    </w:p>
+    <w:p>
+      <w:pPr>
+        <w:rPr>
+          <w:b/>
+          <w:bCs/>
+        </w:rPr>
+      </w:pPr>
+    </w:p>
+    <w:p>
+      <w:pPr>
+        <w:rPr>
+          <w:b/>
+          <w:bCs/>
+        </w:rPr>
+      </w:pPr>
+    </w:p>
+    <w:p>
+      <w:pPr>
+        <w:rPr>
+          <w:b/>
+          <w:bCs/>
+        </w:rPr>
+      </w:pPr>
+      <w:r>
+        <w:rPr>
+          <w:b/>
+          <w:bCs/>
+        </w:rPr>
+        <w:t xml:space="preserve"> </w:t>
+      </w:r>
+      <w:r>
+        <w:rPr>
+          <w:b/>
+          <w:bCs/>
+        </w:rPr>
+        <w:t>C</w:t>
+      </w:r>
+      <w:r>
+        <w:rPr>
+          <w:b/>
+          <w:bCs/>
+        </w:rPr>
+        <w:t>alc</w:t>
+      </w:r>
+      <w:r>
+        <w:rPr>
+          <w:b/>
+          <w:bCs/>
+        </w:rPr>
+        <w:t>ulate the standard deviation</w:t>
+      </w:r>
+      <w:r>
+        <w:rPr>
+          <w:b/>
+          <w:bCs/>
+        </w:rPr>
+        <w:t xml:space="preserve"> for the sample. </w:t>
       </w:r>
     </w:p>
     <w:p>
@@ -663,15 +1025,81 @@
           <w:bCs/>
         </w:rPr>
       </w:pPr>
+    </w:p>
+    <w:p>
+      <w:pPr>
+        <w:rPr>
+          <w:b/>
+          <w:bCs/>
+        </w:rPr>
+      </w:pPr>
+    </w:p>
+    <w:p>
+      <w:pPr>
+        <w:rPr>
+          <w:b/>
+          <w:bCs/>
+        </w:rPr>
+      </w:pPr>
+    </w:p>
+    <w:p>
+      <w:pPr>
+        <w:rPr>
+          <w:b/>
+          <w:bCs/>
+        </w:rPr>
+      </w:pPr>
+    </w:p>
+    <w:p>
+      <w:pPr>
+        <w:rPr>
+          <w:b/>
+          <w:bCs/>
+        </w:rPr>
+      </w:pPr>
+    </w:p>
+    <w:p>
+      <w:pPr>
+        <w:rPr>
+          <w:b/>
+          <w:bCs/>
+        </w:rPr>
+      </w:pPr>
+    </w:p>
+    <w:p>
+      <w:pPr>
+        <w:rPr>
+          <w:b/>
+          <w:bCs/>
+        </w:rPr>
+      </w:pPr>
+    </w:p>
+    <w:p>
+      <w:pPr>
+        <w:rPr>
+          <w:b/>
+          <w:bCs/>
+        </w:rPr>
+      </w:pPr>
+    </w:p>
+    <w:p>
+      <w:pPr>
+        <w:jc w:val="center"/>
+        <w:rPr>
+          <w:b/>
+          <w:bCs/>
+        </w:rPr>
+      </w:pPr>
       <w:r>
         <w:rPr>
           <w:b/>
           <w:bCs/>
           <w:noProof/>
         </w:rPr>
+        <w:lastRenderedPageBreak/>
         <w:drawing>
-          <wp:inline distT="0" distB="0" distL="0" distR="0" wp14:anchorId="107C4EB5" wp14:editId="3F7C6419">
-            <wp:extent cx="5943600" cy="3396615"/>
+          <wp:inline distT="0" distB="0" distL="0" distR="0" wp14:anchorId="107C4EB5" wp14:editId="7B8BF679">
+            <wp:extent cx="4334256" cy="2476916"/>
             <wp:effectExtent l="0" t="0" r="0" b="0"/>
             <wp:docPr id="4" name="Picture 4" descr="A picture containing screenshot, line, rectangle, text&#10;&#10;Description automatically generated"/>
             <wp:cNvGraphicFramePr>
@@ -685,7 +1113,7 @@
                     <pic:cNvPicPr/>
                   </pic:nvPicPr>
                   <pic:blipFill>
-                    <a:blip r:embed="rId6" cstate="print">
+                    <a:blip r:embed="rId9" cstate="print">
                       <a:extLst>
                         <a:ext uri="{28A0092B-C50C-407E-A947-70E740481C1C}">
                           <a14:useLocalDpi xmlns:a14="http://schemas.microsoft.com/office/drawing/2010/main" val="0"/>
@@ -699,7 +1127,7 @@
                   <pic:spPr>
                     <a:xfrm>
                       <a:off x="0" y="0"/>
-                      <a:ext cx="5943600" cy="3396615"/>
+                      <a:ext cx="4357666" cy="2490294"/>
                     </a:xfrm>
                     <a:prstGeom prst="rect">
                       <a:avLst/>
@@ -832,6 +1260,14 @@
           <w:bCs/>
         </w:rPr>
       </w:pPr>
+    </w:p>
+    <w:p>
+      <w:pPr>
+        <w:rPr>
+          <w:b/>
+          <w:bCs/>
+        </w:rPr>
+      </w:pPr>
       <w:r>
         <w:rPr>
           <w:b/>
@@ -877,7 +1313,474 @@
         </w:rPr>
       </w:pPr>
     </w:p>
+    <w:p>
+      <w:pPr>
+        <w:rPr>
+          <w:b/>
+          <w:bCs/>
+        </w:rPr>
+      </w:pPr>
+    </w:p>
+    <w:p>
+      <w:pPr>
+        <w:rPr>
+          <w:b/>
+          <w:bCs/>
+        </w:rPr>
+      </w:pPr>
+    </w:p>
+    <w:p>
+      <w:pPr>
+        <w:rPr>
+          <w:b/>
+          <w:bCs/>
+        </w:rPr>
+      </w:pPr>
+    </w:p>
+    <w:p>
+      <w:pPr>
+        <w:rPr>
+          <w:b/>
+          <w:bCs/>
+        </w:rPr>
+      </w:pPr>
+    </w:p>
+    <w:p>
+      <w:pPr>
+        <w:rPr>
+          <w:b/>
+          <w:bCs/>
+        </w:rPr>
+      </w:pPr>
+    </w:p>
+    <w:p>
+      <w:pPr>
+        <w:rPr>
+          <w:b/>
+          <w:bCs/>
+          <w:i/>
+          <w:iCs/>
+        </w:rPr>
+      </w:pPr>
+      <w:r>
+        <w:rPr>
+          <w:b/>
+          <w:bCs/>
+          <w:i/>
+          <w:iCs/>
+        </w:rPr>
+        <w:drawing>
+          <wp:inline distT="0" distB="0" distL="0" distR="0" wp14:anchorId="3C44A570" wp14:editId="79EA914F">
+            <wp:extent cx="5943600" cy="890905"/>
+            <wp:effectExtent l="0" t="0" r="0" b="0"/>
+            <wp:docPr id="6" name="Picture 6" descr="A picture containing text, font, receipt, screenshot&#10;&#10;Description automatically generated"/>
+            <wp:cNvGraphicFramePr>
+              <a:graphicFrameLocks xmlns:a="http://schemas.openxmlformats.org/drawingml/2006/main" noChangeAspect="1"/>
+            </wp:cNvGraphicFramePr>
+            <a:graphic xmlns:a="http://schemas.openxmlformats.org/drawingml/2006/main">
+              <a:graphicData uri="http://schemas.openxmlformats.org/drawingml/2006/picture">
+                <pic:pic xmlns:pic="http://schemas.openxmlformats.org/drawingml/2006/picture">
+                  <pic:nvPicPr>
+                    <pic:cNvPr id="6" name="Picture 6" descr="A picture containing text, font, receipt, screenshot&#10;&#10;Description automatically generated"/>
+                    <pic:cNvPicPr/>
+                  </pic:nvPicPr>
+                  <pic:blipFill>
+                    <a:blip r:embed="rId10"/>
+                    <a:stretch>
+                      <a:fillRect/>
+                    </a:stretch>
+                  </pic:blipFill>
+                  <pic:spPr>
+                    <a:xfrm>
+                      <a:off x="0" y="0"/>
+                      <a:ext cx="5943600" cy="890905"/>
+                    </a:xfrm>
+                    <a:prstGeom prst="rect">
+                      <a:avLst/>
+                    </a:prstGeom>
+                  </pic:spPr>
+                </pic:pic>
+              </a:graphicData>
+            </a:graphic>
+          </wp:inline>
+        </w:drawing>
+      </w:r>
+    </w:p>
+    <w:p>
+      <w:pPr>
+        <w:rPr>
+          <w:b/>
+          <w:bCs/>
+        </w:rPr>
+      </w:pPr>
+    </w:p>
+    <w:p>
+      <w:pPr>
+        <w:rPr>
+          <w:b/>
+          <w:bCs/>
+          <w:color w:val="000000"/>
+          <w:shd w:val="clear" w:color="auto" w:fill="FFFFFF"/>
+        </w:rPr>
+      </w:pPr>
+      <w:r>
+        <w:rPr>
+          <w:b/>
+          <w:bCs/>
+        </w:rPr>
+        <w:t xml:space="preserve">Using the mean and standard deviation of the </w:t>
+      </w:r>
+      <w:r>
+        <w:rPr>
+          <w:b/>
+          <w:bCs/>
+        </w:rPr>
+        <w:t>M</w:t>
+      </w:r>
+      <w:r>
+        <w:rPr>
+          <w:b/>
+          <w:bCs/>
+        </w:rPr>
+        <w:t>en’s field results</w:t>
+      </w:r>
+      <w:r>
+        <w:rPr>
+          <w:b/>
+          <w:bCs/>
+        </w:rPr>
+        <w:t xml:space="preserve">, calculate the z-score of the top male finisher who </w:t>
+      </w:r>
+      <w:r>
+        <w:rPr>
+          <w:b/>
+          <w:bCs/>
+        </w:rPr>
+        <w:t>completed the race</w:t>
+      </w:r>
+      <w:r>
+        <w:rPr>
+          <w:b/>
+          <w:bCs/>
+        </w:rPr>
+        <w:t xml:space="preserve"> in </w:t>
+      </w:r>
+      <w:r>
+        <w:rPr>
+          <w:b/>
+          <w:bCs/>
+          <w:color w:val="000000"/>
+          <w:shd w:val="clear" w:color="auto" w:fill="FFFFFF"/>
+        </w:rPr>
+        <w:t>7677</w:t>
+      </w:r>
+      <w:r>
+        <w:rPr>
+          <w:b/>
+          <w:bCs/>
+          <w:color w:val="000000"/>
+          <w:shd w:val="clear" w:color="auto" w:fill="FFFFFF"/>
+        </w:rPr>
+        <w:t xml:space="preserve"> seconds.</w:t>
+      </w:r>
+    </w:p>
+    <w:p>
+      <w:pPr>
+        <w:rPr>
+          <w:b/>
+          <w:bCs/>
+          <w:color w:val="000000"/>
+          <w:shd w:val="clear" w:color="auto" w:fill="FFFFFF"/>
+        </w:rPr>
+      </w:pPr>
+    </w:p>
+    <w:p>
+      <w:pPr>
+        <w:rPr>
+          <w:b/>
+          <w:bCs/>
+          <w:color w:val="000000"/>
+          <w:shd w:val="clear" w:color="auto" w:fill="FFFFFF"/>
+        </w:rPr>
+      </w:pPr>
+    </w:p>
+    <w:p>
+      <w:pPr>
+        <w:rPr>
+          <w:b/>
+          <w:bCs/>
+          <w:color w:val="000000"/>
+          <w:shd w:val="clear" w:color="auto" w:fill="FFFFFF"/>
+        </w:rPr>
+      </w:pPr>
+    </w:p>
+    <w:p>
+      <w:pPr>
+        <w:rPr>
+          <w:b/>
+          <w:bCs/>
+          <w:color w:val="000000"/>
+          <w:shd w:val="clear" w:color="auto" w:fill="FFFFFF"/>
+        </w:rPr>
+      </w:pPr>
+    </w:p>
+    <w:p>
+      <w:pPr>
+        <w:rPr>
+          <w:b/>
+          <w:bCs/>
+          <w:color w:val="000000"/>
+          <w:shd w:val="clear" w:color="auto" w:fill="FFFFFF"/>
+        </w:rPr>
+      </w:pPr>
+    </w:p>
+    <w:p>
+      <w:pPr>
+        <w:rPr>
+          <w:b/>
+          <w:bCs/>
+        </w:rPr>
+      </w:pPr>
+    </w:p>
+    <w:p>
+      <w:pPr>
+        <w:rPr>
+          <w:b/>
+          <w:bCs/>
+        </w:rPr>
+      </w:pPr>
+      <w:r>
+        <w:rPr>
+          <w:b/>
+          <w:bCs/>
+        </w:rPr>
+        <w:lastRenderedPageBreak/>
+        <w:drawing>
+          <wp:inline distT="0" distB="0" distL="0" distR="0" wp14:anchorId="2704769E" wp14:editId="29261F15">
+            <wp:extent cx="5943600" cy="892810"/>
+            <wp:effectExtent l="0" t="0" r="0" b="0"/>
+            <wp:docPr id="7" name="Picture 7" descr="A picture containing text, font, screenshot, receipt&#10;&#10;Description automatically generated"/>
+            <wp:cNvGraphicFramePr>
+              <a:graphicFrameLocks xmlns:a="http://schemas.openxmlformats.org/drawingml/2006/main" noChangeAspect="1"/>
+            </wp:cNvGraphicFramePr>
+            <a:graphic xmlns:a="http://schemas.openxmlformats.org/drawingml/2006/main">
+              <a:graphicData uri="http://schemas.openxmlformats.org/drawingml/2006/picture">
+                <pic:pic xmlns:pic="http://schemas.openxmlformats.org/drawingml/2006/picture">
+                  <pic:nvPicPr>
+                    <pic:cNvPr id="7" name="Picture 7" descr="A picture containing text, font, screenshot, receipt&#10;&#10;Description automatically generated"/>
+                    <pic:cNvPicPr/>
+                  </pic:nvPicPr>
+                  <pic:blipFill>
+                    <a:blip r:embed="rId11"/>
+                    <a:stretch>
+                      <a:fillRect/>
+                    </a:stretch>
+                  </pic:blipFill>
+                  <pic:spPr>
+                    <a:xfrm>
+                      <a:off x="0" y="0"/>
+                      <a:ext cx="5943600" cy="892810"/>
+                    </a:xfrm>
+                    <a:prstGeom prst="rect">
+                      <a:avLst/>
+                    </a:prstGeom>
+                  </pic:spPr>
+                </pic:pic>
+              </a:graphicData>
+            </a:graphic>
+          </wp:inline>
+        </w:drawing>
+      </w:r>
+    </w:p>
+    <w:p>
+      <w:pPr>
+        <w:rPr>
+          <w:b/>
+          <w:bCs/>
+        </w:rPr>
+      </w:pPr>
+    </w:p>
+    <w:p>
+      <w:pPr>
+        <w:rPr>
+          <w:b/>
+          <w:bCs/>
+        </w:rPr>
+      </w:pPr>
+    </w:p>
+    <w:p>
+      <w:pPr>
+        <w:rPr>
+          <w:b/>
+          <w:bCs/>
+          <w:color w:val="000000"/>
+          <w:shd w:val="clear" w:color="auto" w:fill="FFFFFF"/>
+        </w:rPr>
+      </w:pPr>
+      <w:r>
+        <w:rPr>
+          <w:b/>
+          <w:bCs/>
+        </w:rPr>
+        <w:t xml:space="preserve">Using the mean and standard deviation of the </w:t>
+      </w:r>
+      <w:r>
+        <w:rPr>
+          <w:b/>
+          <w:bCs/>
+        </w:rPr>
+        <w:t>Wo</w:t>
+      </w:r>
+      <w:r>
+        <w:rPr>
+          <w:b/>
+          <w:bCs/>
+        </w:rPr>
+        <w:t xml:space="preserve">men’s field results, calculate the z-score of the top </w:t>
+      </w:r>
+      <w:r>
+        <w:rPr>
+          <w:b/>
+          <w:bCs/>
+        </w:rPr>
+        <w:t>fe</w:t>
+      </w:r>
+      <w:r>
+        <w:rPr>
+          <w:b/>
+          <w:bCs/>
+        </w:rPr>
+        <w:t xml:space="preserve">male finisher who completed the race in </w:t>
+      </w:r>
+      <w:r>
+        <w:rPr>
+          <w:b/>
+          <w:bCs/>
+          <w:color w:val="000000"/>
+          <w:shd w:val="clear" w:color="auto" w:fill="FFFFFF"/>
+        </w:rPr>
+        <w:t>8611 seconds.</w:t>
+      </w:r>
+    </w:p>
+    <w:p>
+      <w:pPr>
+        <w:rPr>
+          <w:b/>
+          <w:bCs/>
+          <w:color w:val="000000"/>
+          <w:shd w:val="clear" w:color="auto" w:fill="FFFFFF"/>
+        </w:rPr>
+      </w:pPr>
+    </w:p>
+    <w:p>
+      <w:pPr>
+        <w:rPr>
+          <w:b/>
+          <w:bCs/>
+          <w:color w:val="000000"/>
+          <w:shd w:val="clear" w:color="auto" w:fill="FFFFFF"/>
+        </w:rPr>
+      </w:pPr>
+    </w:p>
+    <w:p>
+      <w:pPr>
+        <w:rPr>
+          <w:b/>
+          <w:bCs/>
+          <w:color w:val="000000"/>
+          <w:shd w:val="clear" w:color="auto" w:fill="FFFFFF"/>
+        </w:rPr>
+      </w:pPr>
+    </w:p>
+    <w:p>
+      <w:pPr>
+        <w:rPr>
+          <w:b/>
+          <w:bCs/>
+          <w:color w:val="000000"/>
+          <w:shd w:val="clear" w:color="auto" w:fill="FFFFFF"/>
+        </w:rPr>
+      </w:pPr>
+    </w:p>
+    <w:p>
+      <w:pPr>
+        <w:rPr>
+          <w:b/>
+          <w:bCs/>
+          <w:color w:val="000000"/>
+          <w:shd w:val="clear" w:color="auto" w:fill="FFFFFF"/>
+        </w:rPr>
+      </w:pPr>
+    </w:p>
+    <w:p>
+      <w:pPr>
+        <w:rPr>
+          <w:b/>
+          <w:bCs/>
+          <w:color w:val="000000"/>
+          <w:shd w:val="clear" w:color="auto" w:fill="FFFFFF"/>
+        </w:rPr>
+      </w:pPr>
+    </w:p>
+    <w:p>
+      <w:pPr>
+        <w:rPr>
+          <w:b/>
+          <w:bCs/>
+        </w:rPr>
+      </w:pPr>
+      <w:r>
+        <w:rPr>
+          <w:b/>
+          <w:bCs/>
+          <w:color w:val="000000"/>
+          <w:shd w:val="clear" w:color="auto" w:fill="FFFFFF"/>
+        </w:rPr>
+        <w:t>Based on your answers to the previous two questions, determine which top finisher had the more remarkable result in relation to their respective field.</w:t>
+      </w:r>
+    </w:p>
+    <w:p>
+      <w:pPr>
+        <w:rPr>
+          <w:b/>
+          <w:bCs/>
+        </w:rPr>
+      </w:pPr>
+    </w:p>
+    <w:p>
+      <w:pPr>
+        <w:rPr>
+          <w:b/>
+          <w:bCs/>
+        </w:rPr>
+      </w:pPr>
+    </w:p>
+    <w:p>
+      <w:pPr>
+        <w:rPr>
+          <w:b/>
+          <w:bCs/>
+        </w:rPr>
+      </w:pPr>
+    </w:p>
+    <w:p>
+      <w:pPr>
+        <w:rPr>
+          <w:b/>
+          <w:bCs/>
+        </w:rPr>
+      </w:pPr>
+    </w:p>
+    <w:p>
+      <w:pPr>
+        <w:rPr>
+          <w:b/>
+          <w:bCs/>
+        </w:rPr>
+      </w:pPr>
+    </w:p>
     <w:sectPr>
+      <w:headerReference w:type="default" r:id="rId12"/>
       <w:pgSz w:w="12240" w:h="15840"/>
       <w:pgMar w:top="1440" w:right="1440" w:bottom="1440" w:left="1440" w:header="720" w:footer="720" w:gutter="0"/>
       <w:cols w:space="720"/>
@@ -885,6 +1788,184 @@
     </w:sectPr>
   </w:body>
 </w:document>
+</file>
+
+<file path=word/endnotes.xml><?xml version="1.0" encoding="utf-8"?>
+<w:endnotes xmlns:wpc="http://schemas.microsoft.com/office/word/2010/wordprocessingCanvas" xmlns:cx="http://schemas.microsoft.com/office/drawing/2014/chartex" xmlns:cx1="http://schemas.microsoft.com/office/drawing/2015/9/8/chartex" xmlns:cx2="http://schemas.microsoft.com/office/drawing/2015/10/21/chartex" xmlns:cx3="http://schemas.microsoft.com/office/drawing/2016/5/9/chartex" xmlns:cx4="http://schemas.microsoft.com/office/drawing/2016/5/10/chartex" xmlns:cx5="http://schemas.microsoft.com/office/drawing/2016/5/11/chartex" xmlns:cx6="http://schemas.microsoft.com/office/drawing/2016/5/12/chartex" xmlns:cx7="http://schemas.microsoft.com/office/drawing/2016/5/13/chartex" xmlns:cx8="http://schemas.microsoft.com/office/drawing/2016/5/14/chartex" xmlns:mc="http://schemas.openxmlformats.org/markup-compatibility/2006" xmlns:aink="http://schemas.microsoft.com/office/drawing/2016/ink" xmlns:am3d="http://schemas.microsoft.com/office/drawing/2017/model3d" xmlns:o="urn:schemas-microsoft-com:office:office" xmlns:r="http://schemas.openxmlformats.org/officeDocument/2006/relationships" xmlns:m="http://schemas.openxmlformats.org/officeDocument/2006/math" xmlns:v="urn:schemas-microsoft-com:vml" xmlns:wp14="http://schemas.microsoft.com/office/word/2010/wordprocessingDrawing" xmlns:wp="http://schemas.openxmlformats.org/drawingml/2006/wordprocessingDrawing" xmlns:w10="urn:schemas-microsoft-com:office:word" xmlns:w="http://schemas.openxmlformats.org/wordprocessingml/2006/main" xmlns:w14="http://schemas.microsoft.com/office/word/2010/wordml" xmlns:w15="http://schemas.microsoft.com/office/word/2012/wordml" xmlns:w16cex="http://schemas.microsoft.com/office/word/2018/wordml/cex" xmlns:w16cid="http://schemas.microsoft.com/office/word/2016/wordml/cid" xmlns:w16="http://schemas.microsoft.com/office/word/2018/wordml" xmlns:w16sdtdh="http://schemas.microsoft.com/office/word/2020/wordml/sdtdatahash" xmlns:w16se="http://schemas.microsoft.com/office/word/2015/wordml/symex" xmlns:wpg="http://schemas.microsoft.com/office/word/2010/wordprocessingGroup" xmlns:wpi="http://schemas.microsoft.com/office/word/2010/wordprocessingInk" xmlns:wne="http://schemas.microsoft.com/office/word/2006/wordml" xmlns:wps="http://schemas.microsoft.com/office/word/2010/wordprocessingShape" mc:Ignorable="w14 w15 w16se w16cid w16 w16cex w16sdtdh wp14">
+  <w:endnote w:type="separator" w:id="-1">
+    <w:p>
+      <w:r>
+        <w:separator/>
+      </w:r>
+    </w:p>
+  </w:endnote>
+  <w:endnote w:type="continuationSeparator" w:id="0">
+    <w:p>
+      <w:r>
+        <w:continuationSeparator/>
+      </w:r>
+    </w:p>
+  </w:endnote>
+</w:endnotes>
+</file>
+
+<file path=word/footnotes.xml><?xml version="1.0" encoding="utf-8"?>
+<w:footnotes xmlns:wpc="http://schemas.microsoft.com/office/word/2010/wordprocessingCanvas" xmlns:cx="http://schemas.microsoft.com/office/drawing/2014/chartex" xmlns:cx1="http://schemas.microsoft.com/office/drawing/2015/9/8/chartex" xmlns:cx2="http://schemas.microsoft.com/office/drawing/2015/10/21/chartex" xmlns:cx3="http://schemas.microsoft.com/office/drawing/2016/5/9/chartex" xmlns:cx4="http://schemas.microsoft.com/office/drawing/2016/5/10/chartex" xmlns:cx5="http://schemas.microsoft.com/office/drawing/2016/5/11/chartex" xmlns:cx6="http://schemas.microsoft.com/office/drawing/2016/5/12/chartex" xmlns:cx7="http://schemas.microsoft.com/office/drawing/2016/5/13/chartex" xmlns:cx8="http://schemas.microsoft.com/office/drawing/2016/5/14/chartex" xmlns:mc="http://schemas.openxmlformats.org/markup-compatibility/2006" xmlns:aink="http://schemas.microsoft.com/office/drawing/2016/ink" xmlns:am3d="http://schemas.microsoft.com/office/drawing/2017/model3d" xmlns:o="urn:schemas-microsoft-com:office:office" xmlns:r="http://schemas.openxmlformats.org/officeDocument/2006/relationships" xmlns:m="http://schemas.openxmlformats.org/officeDocument/2006/math" xmlns:v="urn:schemas-microsoft-com:vml" xmlns:wp14="http://schemas.microsoft.com/office/word/2010/wordprocessingDrawing" xmlns:wp="http://schemas.openxmlformats.org/drawingml/2006/wordprocessingDrawing" xmlns:w10="urn:schemas-microsoft-com:office:word" xmlns:w="http://schemas.openxmlformats.org/wordprocessingml/2006/main" xmlns:w14="http://schemas.microsoft.com/office/word/2010/wordml" xmlns:w15="http://schemas.microsoft.com/office/word/2012/wordml" xmlns:w16cex="http://schemas.microsoft.com/office/word/2018/wordml/cex" xmlns:w16cid="http://schemas.microsoft.com/office/word/2016/wordml/cid" xmlns:w16="http://schemas.microsoft.com/office/word/2018/wordml" xmlns:w16sdtdh="http://schemas.microsoft.com/office/word/2020/wordml/sdtdatahash" xmlns:w16se="http://schemas.microsoft.com/office/word/2015/wordml/symex" xmlns:wpg="http://schemas.microsoft.com/office/word/2010/wordprocessingGroup" xmlns:wpi="http://schemas.microsoft.com/office/word/2010/wordprocessingInk" xmlns:wne="http://schemas.microsoft.com/office/word/2006/wordml" xmlns:wps="http://schemas.microsoft.com/office/word/2010/wordprocessingShape" mc:Ignorable="w14 w15 w16se w16cid w16 w16cex w16sdtdh wp14">
+  <w:footnote w:type="separator" w:id="-1">
+    <w:p>
+      <w:r>
+        <w:separator/>
+      </w:r>
+    </w:p>
+  </w:footnote>
+  <w:footnote w:type="continuationSeparator" w:id="0">
+    <w:p>
+      <w:r>
+        <w:continuationSeparator/>
+      </w:r>
+    </w:p>
+  </w:footnote>
+</w:footnotes>
+</file>
+
+<file path=word/header1.xml><?xml version="1.0" encoding="utf-8"?>
+<w:hdr xmlns:wpc="http://schemas.microsoft.com/office/word/2010/wordprocessingCanvas" xmlns:cx="http://schemas.microsoft.com/office/drawing/2014/chartex" xmlns:cx1="http://schemas.microsoft.com/office/drawing/2015/9/8/chartex" xmlns:cx2="http://schemas.microsoft.com/office/drawing/2015/10/21/chartex" xmlns:cx3="http://schemas.microsoft.com/office/drawing/2016/5/9/chartex" xmlns:cx4="http://schemas.microsoft.com/office/drawing/2016/5/10/chartex" xmlns:cx5="http://schemas.microsoft.com/office/drawing/2016/5/11/chartex" xmlns:cx6="http://schemas.microsoft.com/office/drawing/2016/5/12/chartex" xmlns:cx7="http://schemas.microsoft.com/office/drawing/2016/5/13/chartex" xmlns:cx8="http://schemas.microsoft.com/office/drawing/2016/5/14/chartex" xmlns:mc="http://schemas.openxmlformats.org/markup-compatibility/2006" xmlns:aink="http://schemas.microsoft.com/office/drawing/2016/ink" xmlns:am3d="http://schemas.microsoft.com/office/drawing/2017/model3d" xmlns:o="urn:schemas-microsoft-com:office:office" xmlns:r="http://schemas.openxmlformats.org/officeDocument/2006/relationships" xmlns:m="http://schemas.openxmlformats.org/officeDocument/2006/math" xmlns:v="urn:schemas-microsoft-com:vml" xmlns:wp14="http://schemas.microsoft.com/office/word/2010/wordprocessingDrawing" xmlns:wp="http://schemas.openxmlformats.org/drawingml/2006/wordprocessingDrawing" xmlns:w10="urn:schemas-microsoft-com:office:word" xmlns:w="http://schemas.openxmlformats.org/wordprocessingml/2006/main" xmlns:w14="http://schemas.microsoft.com/office/word/2010/wordml" xmlns:w15="http://schemas.microsoft.com/office/word/2012/wordml" xmlns:w16cex="http://schemas.microsoft.com/office/word/2018/wordml/cex" xmlns:w16cid="http://schemas.microsoft.com/office/word/2016/wordml/cid" xmlns:w16="http://schemas.microsoft.com/office/word/2018/wordml" xmlns:w16sdtdh="http://schemas.microsoft.com/office/word/2020/wordml/sdtdatahash" xmlns:w16se="http://schemas.microsoft.com/office/word/2015/wordml/symex" xmlns:wpg="http://schemas.microsoft.com/office/word/2010/wordprocessingGroup" xmlns:wpi="http://schemas.microsoft.com/office/word/2010/wordprocessingInk" xmlns:wne="http://schemas.microsoft.com/office/word/2006/wordml" xmlns:wps="http://schemas.microsoft.com/office/word/2010/wordprocessingShape" mc:Ignorable="w14 w15 w16se w16cid w16 w16cex w16sdtdh wp14">
+  <w:p>
+    <w:pPr>
+      <w:pStyle w:val="Header"/>
+      <w:jc w:val="center"/>
+    </w:pPr>
+    <w:r>
+      <w:t xml:space="preserve">Examining a Single </w:t>
+    </w:r>
+    <w:r>
+      <w:t>Quantitative</w:t>
+    </w:r>
+    <w:r>
+      <w:t xml:space="preserve"> Variable</w:t>
+    </w:r>
+  </w:p>
+</w:hdr>
+</file>
+
+<file path=word/numbering.xml><?xml version="1.0" encoding="utf-8"?>
+<w:numbering xmlns:wpc="http://schemas.microsoft.com/office/word/2010/wordprocessingCanvas" xmlns:cx="http://schemas.microsoft.com/office/drawing/2014/chartex" xmlns:cx1="http://schemas.microsoft.com/office/drawing/2015/9/8/chartex" xmlns:cx2="http://schemas.microsoft.com/office/drawing/2015/10/21/chartex" xmlns:cx3="http://schemas.microsoft.com/office/drawing/2016/5/9/chartex" xmlns:cx4="http://schemas.microsoft.com/office/drawing/2016/5/10/chartex" xmlns:cx5="http://schemas.microsoft.com/office/drawing/2016/5/11/chartex" xmlns:cx6="http://schemas.microsoft.com/office/drawing/2016/5/12/chartex" xmlns:cx7="http://schemas.microsoft.com/office/drawing/2016/5/13/chartex" xmlns:cx8="http://schemas.microsoft.com/office/drawing/2016/5/14/chartex" xmlns:mc="http://schemas.openxmlformats.org/markup-compatibility/2006" xmlns:aink="http://schemas.microsoft.com/office/drawing/2016/ink" xmlns:am3d="http://schemas.microsoft.com/office/drawing/2017/model3d" xmlns:o="urn:schemas-microsoft-com:office:office" xmlns:r="http://schemas.openxmlformats.org/officeDocument/2006/relationships" xmlns:m="http://schemas.openxmlformats.org/officeDocument/2006/math" xmlns:v="urn:schemas-microsoft-com:vml" xmlns:wp14="http://schemas.microsoft.com/office/word/2010/wordprocessingDrawing" xmlns:wp="http://schemas.openxmlformats.org/drawingml/2006/wordprocessingDrawing" xmlns:w10="urn:schemas-microsoft-com:office:word" xmlns:w="http://schemas.openxmlformats.org/wordprocessingml/2006/main" xmlns:w14="http://schemas.microsoft.com/office/word/2010/wordml" xmlns:w15="http://schemas.microsoft.com/office/word/2012/wordml" xmlns:w16cex="http://schemas.microsoft.com/office/word/2018/wordml/cex" xmlns:w16cid="http://schemas.microsoft.com/office/word/2016/wordml/cid" xmlns:w16="http://schemas.microsoft.com/office/word/2018/wordml" xmlns:w16sdtdh="http://schemas.microsoft.com/office/word/2020/wordml/sdtdatahash" xmlns:w16se="http://schemas.microsoft.com/office/word/2015/wordml/symex" xmlns:wpg="http://schemas.microsoft.com/office/word/2010/wordprocessingGroup" xmlns:wpi="http://schemas.microsoft.com/office/word/2010/wordprocessingInk" xmlns:wne="http://schemas.microsoft.com/office/word/2006/wordml" xmlns:wps="http://schemas.microsoft.com/office/word/2010/wordprocessingShape" mc:Ignorable="w14 w15 w16se w16cid w16 w16cex w16sdtdh wp14">
+  <w:abstractNum w:abstractNumId="0" w15:restartNumberingAfterBreak="0">
+    <w:nsid w:val="30A73237"/>
+    <w:multiLevelType w:val="hybridMultilevel"/>
+    <w:tmpl w:val="D5EA10E4"/>
+    <w:lvl w:ilvl="0" w:tplc="2C1203FA">
+      <w:numFmt w:val="bullet"/>
+      <w:lvlText w:val=""/>
+      <w:lvlJc w:val="left"/>
+      <w:pPr>
+        <w:ind w:left="720" w:hanging="360"/>
+      </w:pPr>
+      <w:rPr>
+        <w:rFonts w:ascii="Symbol" w:eastAsiaTheme="minorHAnsi" w:hAnsi="Symbol" w:cstheme="minorBidi" w:hint="default"/>
+      </w:rPr>
+    </w:lvl>
+    <w:lvl w:ilvl="1" w:tplc="04090003" w:tentative="1">
+      <w:start w:val="1"/>
+      <w:numFmt w:val="bullet"/>
+      <w:lvlText w:val="o"/>
+      <w:lvlJc w:val="left"/>
+      <w:pPr>
+        <w:ind w:left="1440" w:hanging="360"/>
+      </w:pPr>
+      <w:rPr>
+        <w:rFonts w:ascii="Courier New" w:hAnsi="Courier New" w:hint="default"/>
+      </w:rPr>
+    </w:lvl>
+    <w:lvl w:ilvl="2" w:tplc="04090005" w:tentative="1">
+      <w:start w:val="1"/>
+      <w:numFmt w:val="bullet"/>
+      <w:lvlText w:val=""/>
+      <w:lvlJc w:val="left"/>
+      <w:pPr>
+        <w:ind w:left="2160" w:hanging="360"/>
+      </w:pPr>
+      <w:rPr>
+        <w:rFonts w:ascii="Wingdings" w:hAnsi="Wingdings" w:cs="Wingdings" w:hint="default"/>
+      </w:rPr>
+    </w:lvl>
+    <w:lvl w:ilvl="3" w:tplc="04090001" w:tentative="1">
+      <w:start w:val="1"/>
+      <w:numFmt w:val="bullet"/>
+      <w:lvlText w:val=""/>
+      <w:lvlJc w:val="left"/>
+      <w:pPr>
+        <w:ind w:left="2880" w:hanging="360"/>
+      </w:pPr>
+      <w:rPr>
+        <w:rFonts w:ascii="Symbol" w:hAnsi="Symbol" w:hint="default"/>
+      </w:rPr>
+    </w:lvl>
+    <w:lvl w:ilvl="4" w:tplc="04090003" w:tentative="1">
+      <w:start w:val="1"/>
+      <w:numFmt w:val="bullet"/>
+      <w:lvlText w:val="o"/>
+      <w:lvlJc w:val="left"/>
+      <w:pPr>
+        <w:ind w:left="3600" w:hanging="360"/>
+      </w:pPr>
+      <w:rPr>
+        <w:rFonts w:ascii="Courier New" w:hAnsi="Courier New" w:hint="default"/>
+      </w:rPr>
+    </w:lvl>
+    <w:lvl w:ilvl="5" w:tplc="04090005" w:tentative="1">
+      <w:start w:val="1"/>
+      <w:numFmt w:val="bullet"/>
+      <w:lvlText w:val=""/>
+      <w:lvlJc w:val="left"/>
+      <w:pPr>
+        <w:ind w:left="4320" w:hanging="360"/>
+      </w:pPr>
+      <w:rPr>
+        <w:rFonts w:ascii="Wingdings" w:hAnsi="Wingdings" w:cs="Wingdings" w:hint="default"/>
+      </w:rPr>
+    </w:lvl>
+    <w:lvl w:ilvl="6" w:tplc="04090001" w:tentative="1">
+      <w:start w:val="1"/>
+      <w:numFmt w:val="bullet"/>
+      <w:lvlText w:val=""/>
+      <w:lvlJc w:val="left"/>
+      <w:pPr>
+        <w:ind w:left="5040" w:hanging="360"/>
+      </w:pPr>
+      <w:rPr>
+        <w:rFonts w:ascii="Symbol" w:hAnsi="Symbol" w:hint="default"/>
+      </w:rPr>
+    </w:lvl>
+    <w:lvl w:ilvl="7" w:tplc="04090003" w:tentative="1">
+      <w:start w:val="1"/>
+      <w:numFmt w:val="bullet"/>
+      <w:lvlText w:val="o"/>
+      <w:lvlJc w:val="left"/>
+      <w:pPr>
+        <w:ind w:left="5760" w:hanging="360"/>
+      </w:pPr>
+      <w:rPr>
+        <w:rFonts w:ascii="Courier New" w:hAnsi="Courier New" w:hint="default"/>
+      </w:rPr>
+    </w:lvl>
+    <w:lvl w:ilvl="8" w:tplc="04090005" w:tentative="1">
+      <w:start w:val="1"/>
+      <w:numFmt w:val="bullet"/>
+      <w:lvlText w:val=""/>
+      <w:lvlJc w:val="left"/>
+      <w:pPr>
+        <w:ind w:left="6480" w:hanging="360"/>
+      </w:pPr>
+      <w:rPr>
+        <w:rFonts w:ascii="Wingdings" w:hAnsi="Wingdings" w:cs="Wingdings" w:hint="default"/>
+      </w:rPr>
+    </w:lvl>
+  </w:abstractNum>
+  <w:num w:numId="1" w16cid:durableId="478767034">
+    <w:abstractNumId w:val="0"/>
+  </w:num>
+</w:numbering>
 </file>
 
 <file path=word/styles.xml><?xml version="1.0" encoding="utf-8"?>
@@ -1281,6 +2362,10 @@
   <w:style w:type="paragraph" w:default="1" w:styleId="Normal">
     <w:name w:val="Normal"/>
     <w:qFormat/>
+    <w:rsid w:val="004F43BC"/>
+    <w:rPr>
+      <w:rFonts w:ascii="Times New Roman" w:eastAsia="Times New Roman" w:hAnsi="Times New Roman" w:cs="Times New Roman"/>
+    </w:rPr>
   </w:style>
   <w:style w:type="character" w:default="1" w:styleId="DefaultParagraphFont">
     <w:name w:val="Default Paragraph Font"/>
@@ -1308,6 +2393,68 @@
     <w:uiPriority w:val="99"/>
     <w:semiHidden/>
     <w:unhideWhenUsed/>
+  </w:style>
+  <w:style w:type="paragraph" w:styleId="Header">
+    <w:name w:val="header"/>
+    <w:basedOn w:val="Normal"/>
+    <w:link w:val="HeaderChar"/>
+    <w:uiPriority w:val="99"/>
+    <w:unhideWhenUsed/>
+    <w:rsid w:val="00D34A0D"/>
+    <w:pPr>
+      <w:tabs>
+        <w:tab w:val="center" w:pos="4680"/>
+        <w:tab w:val="right" w:pos="9360"/>
+      </w:tabs>
+    </w:pPr>
+    <w:rPr>
+      <w:rFonts w:asciiTheme="minorHAnsi" w:eastAsiaTheme="minorHAnsi" w:hAnsiTheme="minorHAnsi" w:cstheme="minorBidi"/>
+    </w:rPr>
+  </w:style>
+  <w:style w:type="character" w:customStyle="1" w:styleId="HeaderChar">
+    <w:name w:val="Header Char"/>
+    <w:basedOn w:val="DefaultParagraphFont"/>
+    <w:link w:val="Header"/>
+    <w:uiPriority w:val="99"/>
+    <w:rsid w:val="00D34A0D"/>
+  </w:style>
+  <w:style w:type="paragraph" w:styleId="Footer">
+    <w:name w:val="footer"/>
+    <w:basedOn w:val="Normal"/>
+    <w:link w:val="FooterChar"/>
+    <w:uiPriority w:val="99"/>
+    <w:unhideWhenUsed/>
+    <w:rsid w:val="00D34A0D"/>
+    <w:pPr>
+      <w:tabs>
+        <w:tab w:val="center" w:pos="4680"/>
+        <w:tab w:val="right" w:pos="9360"/>
+      </w:tabs>
+    </w:pPr>
+    <w:rPr>
+      <w:rFonts w:asciiTheme="minorHAnsi" w:eastAsiaTheme="minorHAnsi" w:hAnsiTheme="minorHAnsi" w:cstheme="minorBidi"/>
+    </w:rPr>
+  </w:style>
+  <w:style w:type="character" w:customStyle="1" w:styleId="FooterChar">
+    <w:name w:val="Footer Char"/>
+    <w:basedOn w:val="DefaultParagraphFont"/>
+    <w:link w:val="Footer"/>
+    <w:uiPriority w:val="99"/>
+    <w:rsid w:val="00D34A0D"/>
+  </w:style>
+  <w:style w:type="paragraph" w:styleId="ListParagraph">
+    <w:name w:val="List Paragraph"/>
+    <w:basedOn w:val="Normal"/>
+    <w:uiPriority w:val="34"/>
+    <w:qFormat/>
+    <w:rsid w:val="00A807FA"/>
+    <w:pPr>
+      <w:ind w:left="720"/>
+      <w:contextualSpacing/>
+    </w:pPr>
+    <w:rPr>
+      <w:rFonts w:asciiTheme="minorHAnsi" w:eastAsiaTheme="minorHAnsi" w:hAnsiTheme="minorHAnsi" w:cstheme="minorBidi"/>
+    </w:rPr>
   </w:style>
 </w:styles>
 </file>

</xml_diff>